<commit_message>
Mise à jour Cahier des charges, intégrer PO et création dossier Diagramme
</commit_message>
<xml_diff>
--- a/Scrum 3/Journalisation/JounalDeBord_SergeCodere.docx
+++ b/Scrum 3/Journalisation/JounalDeBord_SergeCodere.docx
@@ -80,7 +80,23 @@
           <w:sz w:val="28"/>
           <w:szCs w:val="28"/>
         </w:rPr>
-        <w:t>Production de documents Product Owner.</w:t>
+        <w:t xml:space="preserve">Production de documents Product </w:t>
+      </w:r>
+      <w:proofErr w:type="spellStart"/>
+      <w:r>
+        <w:rPr>
+          <w:sz w:val="28"/>
+          <w:szCs w:val="28"/>
+        </w:rPr>
+        <w:t>Owner</w:t>
+      </w:r>
+      <w:proofErr w:type="spellEnd"/>
+      <w:r>
+        <w:rPr>
+          <w:sz w:val="28"/>
+          <w:szCs w:val="28"/>
+        </w:rPr>
+        <w:t>.</w:t>
       </w:r>
       <w:r>
         <w:rPr>
@@ -241,7 +257,23 @@
           <w:szCs w:val="28"/>
         </w:rPr>
         <w:tab/>
-        <w:t>-Backlog Taches02</w:t>
+        <w:t>-</w:t>
+      </w:r>
+      <w:proofErr w:type="spellStart"/>
+      <w:r>
+        <w:rPr>
+          <w:sz w:val="28"/>
+          <w:szCs w:val="28"/>
+        </w:rPr>
+        <w:t>Backlog</w:t>
+      </w:r>
+      <w:proofErr w:type="spellEnd"/>
+      <w:r>
+        <w:rPr>
+          <w:sz w:val="28"/>
+          <w:szCs w:val="28"/>
+        </w:rPr>
+        <w:t xml:space="preserve"> Taches02</w:t>
       </w:r>
     </w:p>
     <w:p>
@@ -409,22 +441,54 @@
           <w:sz w:val="28"/>
           <w:szCs w:val="28"/>
         </w:rPr>
-        <w:t>Ajout mot de passe pour section admin du login.</w:t>
-      </w:r>
-    </w:p>
-    <w:p>
-      <w:pPr>
-        <w:rPr>
-          <w:sz w:val="28"/>
-          <w:szCs w:val="28"/>
-        </w:rPr>
-      </w:pPr>
-      <w:r>
-        <w:rPr>
-          <w:sz w:val="28"/>
-          <w:szCs w:val="28"/>
-        </w:rPr>
-        <w:t>Mis à jour la fonction calculateDate pour la langue française.</w:t>
+        <w:t xml:space="preserve">Ajout mot de passe pour section </w:t>
+      </w:r>
+      <w:proofErr w:type="spellStart"/>
+      <w:r>
+        <w:rPr>
+          <w:sz w:val="28"/>
+          <w:szCs w:val="28"/>
+        </w:rPr>
+        <w:t>admin</w:t>
+      </w:r>
+      <w:proofErr w:type="spellEnd"/>
+      <w:r>
+        <w:rPr>
+          <w:sz w:val="28"/>
+          <w:szCs w:val="28"/>
+        </w:rPr>
+        <w:t xml:space="preserve"> du login.</w:t>
+      </w:r>
+    </w:p>
+    <w:p>
+      <w:pPr>
+        <w:rPr>
+          <w:sz w:val="28"/>
+          <w:szCs w:val="28"/>
+        </w:rPr>
+      </w:pPr>
+      <w:r>
+        <w:rPr>
+          <w:sz w:val="28"/>
+          <w:szCs w:val="28"/>
+        </w:rPr>
+        <w:t xml:space="preserve">Mis à jour la fonction </w:t>
+      </w:r>
+      <w:proofErr w:type="spellStart"/>
+      <w:r>
+        <w:rPr>
+          <w:sz w:val="28"/>
+          <w:szCs w:val="28"/>
+        </w:rPr>
+        <w:t>calculateDate</w:t>
+      </w:r>
+      <w:proofErr w:type="spellEnd"/>
+      <w:r>
+        <w:rPr>
+          <w:sz w:val="28"/>
+          <w:szCs w:val="28"/>
+        </w:rPr>
+        <w:t xml:space="preserve"> pour la langue française.</w:t>
       </w:r>
     </w:p>
     <w:p>
@@ -506,7 +570,23 @@
           <w:sz w:val="28"/>
           <w:szCs w:val="28"/>
         </w:rPr>
-        <w:t xml:space="preserve"> DB SQLite à notre projet.</w:t>
+        <w:t xml:space="preserve"> DB </w:t>
+      </w:r>
+      <w:proofErr w:type="spellStart"/>
+      <w:r>
+        <w:rPr>
+          <w:sz w:val="28"/>
+          <w:szCs w:val="28"/>
+        </w:rPr>
+        <w:t>SQLite</w:t>
+      </w:r>
+      <w:proofErr w:type="spellEnd"/>
+      <w:r>
+        <w:rPr>
+          <w:sz w:val="28"/>
+          <w:szCs w:val="28"/>
+        </w:rPr>
+        <w:t xml:space="preserve"> à notre projet.</w:t>
       </w:r>
     </w:p>
     <w:p>
@@ -538,12 +618,21 @@
         </w:rPr>
         <w:t>'</w:t>
       </w:r>
-      <w:r>
-        <w:rPr>
-          <w:sz w:val="28"/>
-          <w:szCs w:val="28"/>
-        </w:rPr>
-        <w:t>InterfaceMenu pour ajouter un bouton d'ajout d'un nouvel Employé.</w:t>
+      <w:proofErr w:type="spellStart"/>
+      <w:r>
+        <w:rPr>
+          <w:sz w:val="28"/>
+          <w:szCs w:val="28"/>
+        </w:rPr>
+        <w:t>InterfaceMenu</w:t>
+      </w:r>
+      <w:proofErr w:type="spellEnd"/>
+      <w:r>
+        <w:rPr>
+          <w:sz w:val="28"/>
+          <w:szCs w:val="28"/>
+        </w:rPr>
+        <w:t xml:space="preserve"> pour ajouter un bouton d'ajout d'un nouvel Employé.</w:t>
       </w:r>
       <w:r>
         <w:rPr>
@@ -614,12 +703,21 @@
           <w:szCs w:val="28"/>
         </w:rPr>
       </w:pPr>
-      <w:r>
-        <w:rPr>
-          <w:sz w:val="28"/>
-          <w:szCs w:val="28"/>
-        </w:rPr>
-        <w:t>Merger les projets existant dans DB, par l'emploi du Update plutôt que créer une nouvelle entrée.</w:t>
+      <w:proofErr w:type="spellStart"/>
+      <w:r>
+        <w:rPr>
+          <w:sz w:val="28"/>
+          <w:szCs w:val="28"/>
+        </w:rPr>
+        <w:t>Merger</w:t>
+      </w:r>
+      <w:proofErr w:type="spellEnd"/>
+      <w:r>
+        <w:rPr>
+          <w:sz w:val="28"/>
+          <w:szCs w:val="28"/>
+        </w:rPr>
+        <w:t xml:space="preserve"> les projets existant dans DB, par l'emploi du Update plutôt que créer une nouvelle entrée.</w:t>
       </w:r>
       <w:r>
         <w:rPr>
@@ -674,7 +772,23 @@
           <w:sz w:val="28"/>
           <w:szCs w:val="28"/>
         </w:rPr>
-        <w:t>Ajout du DataGrid au menu Employées et Administrateur de toutes feuilles à l'employée sur la DB</w:t>
+        <w:t xml:space="preserve">Ajout du </w:t>
+      </w:r>
+      <w:proofErr w:type="spellStart"/>
+      <w:r>
+        <w:rPr>
+          <w:sz w:val="28"/>
+          <w:szCs w:val="28"/>
+        </w:rPr>
+        <w:t>DataGrid</w:t>
+      </w:r>
+      <w:proofErr w:type="spellEnd"/>
+      <w:r>
+        <w:rPr>
+          <w:sz w:val="28"/>
+          <w:szCs w:val="28"/>
+        </w:rPr>
+        <w:t xml:space="preserve"> au menu Employées et Administrateur de toutes feuilles à l'employée sur la DB</w:t>
       </w:r>
     </w:p>
     <w:p>
@@ -704,8 +818,33 @@
           <w:sz w:val="28"/>
           <w:szCs w:val="28"/>
         </w:rPr>
-        <w:t>Préserver l'utilisation du Json par l'ajout d'un bouton Rafraichir pour l'usage du DataGrid</w:t>
-      </w:r>
+        <w:t xml:space="preserve">Préserver l'utilisation du </w:t>
+      </w:r>
+      <w:proofErr w:type="spellStart"/>
+      <w:r>
+        <w:rPr>
+          <w:sz w:val="28"/>
+          <w:szCs w:val="28"/>
+        </w:rPr>
+        <w:t>Json</w:t>
+      </w:r>
+      <w:proofErr w:type="spellEnd"/>
+      <w:r>
+        <w:rPr>
+          <w:sz w:val="28"/>
+          <w:szCs w:val="28"/>
+        </w:rPr>
+        <w:t xml:space="preserve"> par l'ajout d'un bouton Rafraichir pour l'usage du </w:t>
+      </w:r>
+      <w:proofErr w:type="spellStart"/>
+      <w:r>
+        <w:rPr>
+          <w:sz w:val="28"/>
+          <w:szCs w:val="28"/>
+        </w:rPr>
+        <w:t>DataGrid</w:t>
+      </w:r>
+      <w:proofErr w:type="spellEnd"/>
     </w:p>
     <w:p>
       <w:pPr>
@@ -747,7 +886,23 @@
           <w:sz w:val="28"/>
           <w:szCs w:val="28"/>
         </w:rPr>
-        <w:t xml:space="preserve"> par l'ajout de try-catch</w:t>
+        <w:t xml:space="preserve"> par l'ajout de </w:t>
+      </w:r>
+      <w:proofErr w:type="spellStart"/>
+      <w:r>
+        <w:rPr>
+          <w:sz w:val="28"/>
+          <w:szCs w:val="28"/>
+        </w:rPr>
+        <w:t>try</w:t>
+      </w:r>
+      <w:proofErr w:type="spellEnd"/>
+      <w:r>
+        <w:rPr>
+          <w:sz w:val="28"/>
+          <w:szCs w:val="28"/>
+        </w:rPr>
+        <w:t>-catch</w:t>
       </w:r>
     </w:p>
     <w:p>
@@ -763,6 +918,14 @@
           <w:szCs w:val="28"/>
         </w:rPr>
         <w:t>Valider le fonctionnement général.</w:t>
+      </w:r>
+      <w:r>
+        <w:rPr>
+          <w:sz w:val="28"/>
+          <w:szCs w:val="28"/>
+        </w:rPr>
+        <w:br/>
+        <w:t>Intégrer la documentation PO au cahier des charges</w:t>
       </w:r>
     </w:p>
     <w:p>

</xml_diff>